<commit_message>
[Lab 1] Fixed docx
</commit_message>
<xml_diff>
--- a/Lab1/Отчётник.docx
+++ b/Lab1/Отчётник.docx
@@ -945,7 +945,6 @@
         </w:rPr>
         <w:t xml:space="preserve">, при котором </w:t>
       </w:r>
-      <w:proofErr w:type="spellStart"/>
       <w:r>
         <w:rPr>
           <w:i/>
@@ -954,7 +953,6 @@
         </w:rPr>
         <w:t>bq</w:t>
       </w:r>
-      <w:proofErr w:type="spellEnd"/>
       <w:r>
         <w:rPr>
           <w:lang w:val="ru-RU"/>
@@ -1083,16 +1081,8 @@
         <w:rPr>
           <w:lang w:val="ru-RU"/>
         </w:rPr>
-        <w:t xml:space="preserve">, если 1 </w:t>
-      </w:r>
-      <w:proofErr w:type="gramStart"/>
-      <w:r>
-        <w:rPr>
-          <w:lang w:val="ru-RU"/>
-        </w:rPr>
-        <w:t>&lt; |</w:t>
-      </w:r>
-      <w:proofErr w:type="gramEnd"/>
+        <w:t>, если 1 &lt; |</w:t>
+      </w:r>
       <w:r>
         <w:rPr>
           <w:i/>
@@ -1176,7 +1166,6 @@
         </w:rPr>
         <w:t xml:space="preserve"> = </w:t>
       </w:r>
-      <w:proofErr w:type="spellStart"/>
       <w:r>
         <w:rPr>
           <w:i/>
@@ -1185,14 +1174,12 @@
         </w:rPr>
         <w:t>bq</w:t>
       </w:r>
-      <w:proofErr w:type="spellEnd"/>
       <w:r>
         <w:rPr>
           <w:lang w:val="ru-RU"/>
         </w:rPr>
         <w:t xml:space="preserve"> + </w:t>
       </w:r>
-      <w:proofErr w:type="gramStart"/>
       <w:r>
         <w:rPr>
           <w:i/>
@@ -1205,9 +1192,16 @@
         <w:rPr>
           <w:lang w:val="ru-RU"/>
         </w:rPr>
-        <w:t>,  0</w:t>
-      </w:r>
-      <w:proofErr w:type="gramEnd"/>
+        <w:t xml:space="preserve">,  0 ≤ </w:t>
+      </w:r>
+      <w:r>
+        <w:rPr>
+          <w:i/>
+          <w:iCs/>
+          <w:lang w:val="ru-RU"/>
+        </w:rPr>
+        <w:t>r</w:t>
+      </w:r>
       <w:r>
         <w:rPr>
           <w:lang w:val="ru-RU"/>
@@ -1220,13 +1214,55 @@
           <w:iCs/>
           <w:lang w:val="ru-RU"/>
         </w:rPr>
+        <w:t>b</w:t>
+      </w:r>
+      <w:r>
+        <w:rPr>
+          <w:lang w:val="ru-RU"/>
+        </w:rPr>
+        <w:t xml:space="preserve">. Число </w:t>
+      </w:r>
+      <w:r>
+        <w:rPr>
+          <w:i/>
+          <w:iCs/>
+          <w:lang w:val="ru-RU"/>
+        </w:rPr>
+        <w:t>q</w:t>
+      </w:r>
+      <w:r>
+        <w:rPr>
+          <w:lang w:val="ru-RU"/>
+        </w:rPr>
+        <w:t xml:space="preserve"> называется неполным частным, а число </w:t>
+      </w:r>
+      <w:r>
+        <w:rPr>
+          <w:i/>
+          <w:iCs/>
+          <w:lang w:val="ru-RU"/>
+        </w:rPr>
         <w:t>r</w:t>
       </w:r>
       <w:r>
         <w:rPr>
           <w:lang w:val="ru-RU"/>
         </w:rPr>
-        <w:t xml:space="preserve"> ≤ </w:t>
+        <w:t xml:space="preserve"> – остатком отделения </w:t>
+      </w:r>
+      <w:r>
+        <w:rPr>
+          <w:i/>
+          <w:iCs/>
+          <w:lang w:val="ru-RU"/>
+        </w:rPr>
+        <w:t>а</w:t>
+      </w:r>
+      <w:r>
+        <w:rPr>
+          <w:lang w:val="ru-RU"/>
+        </w:rPr>
+        <w:t xml:space="preserve"> на </w:t>
       </w:r>
       <w:r>
         <w:rPr>
@@ -1240,62 +1276,6 @@
         <w:rPr>
           <w:lang w:val="ru-RU"/>
         </w:rPr>
-        <w:t xml:space="preserve">. Число </w:t>
-      </w:r>
-      <w:r>
-        <w:rPr>
-          <w:i/>
-          <w:iCs/>
-          <w:lang w:val="ru-RU"/>
-        </w:rPr>
-        <w:t>q</w:t>
-      </w:r>
-      <w:r>
-        <w:rPr>
-          <w:lang w:val="ru-RU"/>
-        </w:rPr>
-        <w:t xml:space="preserve"> называется неполным частным, а число </w:t>
-      </w:r>
-      <w:r>
-        <w:rPr>
-          <w:i/>
-          <w:iCs/>
-          <w:lang w:val="ru-RU"/>
-        </w:rPr>
-        <w:t>r</w:t>
-      </w:r>
-      <w:r>
-        <w:rPr>
-          <w:lang w:val="ru-RU"/>
-        </w:rPr>
-        <w:t xml:space="preserve"> – остатком отделения </w:t>
-      </w:r>
-      <w:r>
-        <w:rPr>
-          <w:i/>
-          <w:iCs/>
-          <w:lang w:val="ru-RU"/>
-        </w:rPr>
-        <w:t>а</w:t>
-      </w:r>
-      <w:r>
-        <w:rPr>
-          <w:lang w:val="ru-RU"/>
-        </w:rPr>
-        <w:t xml:space="preserve"> на </w:t>
-      </w:r>
-      <w:r>
-        <w:rPr>
-          <w:i/>
-          <w:iCs/>
-          <w:lang w:val="ru-RU"/>
-        </w:rPr>
-        <w:t>b</w:t>
-      </w:r>
-      <w:r>
-        <w:rPr>
-          <w:lang w:val="ru-RU"/>
-        </w:rPr>
         <w:t>.</w:t>
       </w:r>
     </w:p>
@@ -1325,7 +1305,6 @@
         </w:rPr>
         <w:t xml:space="preserve"> называется простым, если </w:t>
       </w:r>
-      <w:proofErr w:type="gramStart"/>
       <w:r>
         <w:rPr>
           <w:i/>
@@ -1338,14 +1317,7 @@
         <w:rPr>
           <w:lang w:val="ru-RU"/>
         </w:rPr>
-        <w:t xml:space="preserve"> &gt;</w:t>
-      </w:r>
-      <w:proofErr w:type="gramEnd"/>
-      <w:r>
-        <w:rPr>
-          <w:lang w:val="ru-RU"/>
-        </w:rPr>
-        <w:t xml:space="preserve"> 1 и не имеет положительных делителей, отличных от 1 и </w:t>
+        <w:t xml:space="preserve"> &gt; 1 и не имеет положительных делителей, отличных от 1 и </w:t>
       </w:r>
       <w:r>
         <w:rPr>
@@ -1466,7 +1438,6 @@
         </w:rPr>
         <w:t>...</w:t>
       </w:r>
-      <w:proofErr w:type="spellStart"/>
       <w:r>
         <w:rPr>
           <w:i/>
@@ -1482,14 +1453,12 @@
         </w:rPr>
         <w:t>z</w:t>
       </w:r>
-      <w:proofErr w:type="spellEnd"/>
       <w:r>
         <w:rPr>
           <w:lang w:val="ru-RU"/>
         </w:rPr>
         <w:t xml:space="preserve">, </w:t>
       </w:r>
-      <w:proofErr w:type="gramStart"/>
       <w:r>
         <w:rPr>
           <w:i/>
@@ -1502,14 +1471,7 @@
         <w:rPr>
           <w:lang w:val="ru-RU"/>
         </w:rPr>
-        <w:t xml:space="preserve"> &gt;</w:t>
-      </w:r>
-      <w:proofErr w:type="gramEnd"/>
-      <w:r>
-        <w:rPr>
-          <w:lang w:val="ru-RU"/>
-        </w:rPr>
-        <w:t xml:space="preserve"> 1.</w:t>
+        <w:t xml:space="preserve"> &gt; 1.</w:t>
       </w:r>
     </w:p>
     <w:p>
@@ -1539,14 +1501,12 @@
         </w:rPr>
         <w:t xml:space="preserve"> / </w:t>
       </w:r>
-      <w:proofErr w:type="spellStart"/>
       <w:r>
         <w:rPr>
           <w:lang w:val="ru-RU"/>
         </w:rPr>
         <w:t>ln</w:t>
       </w:r>
-      <w:proofErr w:type="spellEnd"/>
       <w:r>
         <w:rPr>
           <w:lang w:val="ru-RU"/>
@@ -1682,7 +1642,6 @@
         </w:rPr>
         <w:t xml:space="preserve"> называется составным, если </w:t>
       </w:r>
-      <w:proofErr w:type="gramStart"/>
       <w:r>
         <w:rPr>
           <w:i/>
@@ -1695,14 +1654,7 @@
         <w:rPr>
           <w:lang w:val="ru-RU"/>
         </w:rPr>
-        <w:t xml:space="preserve"> &gt;</w:t>
-      </w:r>
-      <w:proofErr w:type="gramEnd"/>
-      <w:r>
-        <w:rPr>
-          <w:lang w:val="ru-RU"/>
-        </w:rPr>
-        <w:t xml:space="preserve"> 1 и имеет по крайней мере один положительный делитель, отличный от 1 и </w:t>
+        <w:t xml:space="preserve"> &gt; 1 и имеет по крайней мере один положительный делитель, отличный от 1 и </w:t>
       </w:r>
       <w:r>
         <w:rPr>
@@ -2014,7 +1966,6 @@
         </w:rPr>
         <w:t xml:space="preserve"> + </w:t>
       </w:r>
-      <w:proofErr w:type="spellStart"/>
       <w:r>
         <w:rPr>
           <w:rFonts w:cs="Times New Roman"/>
@@ -2023,7 +1974,6 @@
         </w:rPr>
         <w:t>bv</w:t>
       </w:r>
-      <w:proofErr w:type="spellEnd"/>
       <w:r>
         <w:rPr>
           <w:rFonts w:cs="Times New Roman"/>
@@ -2096,14 +2046,12 @@
         </w:rPr>
         <w:t xml:space="preserve"> + </w:t>
       </w:r>
-      <w:proofErr w:type="spellStart"/>
       <w:r>
         <w:rPr>
           <w:i/>
         </w:rPr>
         <w:t>bv</w:t>
       </w:r>
-      <w:proofErr w:type="spellEnd"/>
       <w:r>
         <w:rPr>
           <w:i/>
@@ -2355,16 +2303,8 @@
         <w:rPr>
           <w:lang w:val="ru-RU"/>
         </w:rPr>
-        <w:t xml:space="preserve"> – </w:t>
-      </w:r>
-      <w:proofErr w:type="gramStart"/>
-      <w:r>
-        <w:rPr>
-          <w:lang w:val="ru-RU"/>
-        </w:rPr>
-        <w:t>1)(</w:t>
-      </w:r>
-      <w:proofErr w:type="gramEnd"/>
+        <w:t xml:space="preserve"> – 1)(</w:t>
+      </w:r>
       <w:r>
         <w:rPr>
           <w:i/>
@@ -2390,21 +2330,7 @@
         <w:rPr>
           <w:lang w:val="ru-RU"/>
         </w:rPr>
-        <w:t xml:space="preserve">Модулярная арифметика так же коммутативна, ассоциативна и дистрибутивна, как и обычная арифметика. В силу этих свойств сравнения можно </w:t>
-      </w:r>
-      <w:proofErr w:type="spellStart"/>
-      <w:r>
-        <w:rPr>
-          <w:lang w:val="ru-RU"/>
-        </w:rPr>
-        <w:t>почленно</w:t>
-      </w:r>
-      <w:proofErr w:type="spellEnd"/>
-      <w:r>
-        <w:rPr>
-          <w:lang w:val="ru-RU"/>
-        </w:rPr>
-        <w:t xml:space="preserve"> складывать, вычитать, умножать, возводить в степень.</w:t>
+        <w:t>Модулярная арифметика так же коммутативна, ассоциативна и дистрибутивна, как и обычная арифметика. В силу этих свойств сравнения можно почленно складывать, вычитать, умножать, возводить в степень.</w:t>
       </w:r>
     </w:p>
     <w:p>
@@ -2932,19 +2858,7 @@
         <w:rPr>
           <w:lang w:val="ru-RU"/>
         </w:rPr>
-        <w:t xml:space="preserve"> соответствует варианту из таб</w:t>
-      </w:r>
-      <w:r>
-        <w:rPr>
-          <w:lang w:val="ru-RU"/>
-        </w:rPr>
-        <w:t>лицы 1.2</w:t>
-      </w:r>
-      <w:r>
-        <w:rPr>
-          <w:lang w:val="ru-RU"/>
-        </w:rPr>
-        <w:t>.</w:t>
+        <w:t xml:space="preserve"> соответствует варианту.</w:t>
       </w:r>
       <w:r>
         <w:rPr>
@@ -2978,19 +2892,11 @@
         </w:rPr>
         <w:t>n/</w:t>
       </w:r>
-      <w:proofErr w:type="spellStart"/>
-      <w:r>
-        <w:rPr>
-          <w:lang w:val="ru-RU"/>
-        </w:rPr>
-        <w:t>ln</w:t>
-      </w:r>
-      <w:proofErr w:type="spellEnd"/>
-      <w:r>
-        <w:rPr>
-          <w:lang w:val="ru-RU"/>
-        </w:rPr>
-        <w:t>(</w:t>
+      <w:r>
+        <w:rPr>
+          <w:lang w:val="ru-RU"/>
+        </w:rPr>
+        <w:t>ln(</w:t>
       </w:r>
       <w:r>
         <w:rPr>
@@ -4009,21 +3915,7 @@
         <w:rPr>
           <w:lang w:val="ru-RU"/>
         </w:rPr>
-        <w:t xml:space="preserve"> </w:t>
-      </w:r>
-      <w:proofErr w:type="spellStart"/>
-      <w:r>
-        <w:rPr>
-          <w:lang w:val="ru-RU"/>
-        </w:rPr>
-        <w:t>ǀǀ</w:t>
-      </w:r>
-      <w:proofErr w:type="spellEnd"/>
-      <w:r>
-        <w:rPr>
-          <w:lang w:val="ru-RU"/>
-        </w:rPr>
-        <w:t xml:space="preserve"> </w:t>
+        <w:t xml:space="preserve"> ǀǀ </w:t>
       </w:r>
       <w:r>
         <w:rPr>
@@ -4941,14 +4833,12 @@
       <w:r>
         <w:t xml:space="preserve"> &lt;</w:t>
       </w:r>
-      <w:proofErr w:type="spellStart"/>
       <w:r>
         <w:rPr>
           <w:lang w:val="en-US"/>
         </w:rPr>
         <w:t>stdio</w:t>
       </w:r>
-      <w:proofErr w:type="spellEnd"/>
       <w:r>
         <w:t>.</w:t>
       </w:r>
@@ -4973,21 +4863,7 @@
         <w:rPr>
           <w:lang w:val="en-US"/>
         </w:rPr>
-        <w:t>#include &lt;</w:t>
-      </w:r>
-      <w:proofErr w:type="spellStart"/>
-      <w:r>
-        <w:rPr>
-          <w:lang w:val="en-US"/>
-        </w:rPr>
-        <w:t>stdlib.h</w:t>
-      </w:r>
-      <w:proofErr w:type="spellEnd"/>
-      <w:r>
-        <w:rPr>
-          <w:lang w:val="en-US"/>
-        </w:rPr>
-        <w:t>&gt;</w:t>
+        <w:t>#include &lt;stdlib.h&gt;</w:t>
       </w:r>
     </w:p>
     <w:p>
@@ -5009,21 +4885,7 @@
         <w:rPr>
           <w:lang w:val="en-US"/>
         </w:rPr>
-        <w:t xml:space="preserve">int </w:t>
-      </w:r>
-      <w:proofErr w:type="gramStart"/>
-      <w:r>
-        <w:rPr>
-          <w:lang w:val="en-US"/>
-        </w:rPr>
-        <w:t>GCD(</w:t>
-      </w:r>
-      <w:proofErr w:type="gramEnd"/>
-      <w:r>
-        <w:rPr>
-          <w:lang w:val="en-US"/>
-        </w:rPr>
-        <w:t>int first, int second)</w:t>
+        <w:t>int GCD(int first, int second)</w:t>
       </w:r>
     </w:p>
     <w:p>
@@ -5143,21 +5005,7 @@
         <w:rPr>
           <w:lang w:val="en-US"/>
         </w:rPr>
-        <w:t xml:space="preserve">while (first % </w:t>
-      </w:r>
-      <w:proofErr w:type="gramStart"/>
-      <w:r>
-        <w:rPr>
-          <w:lang w:val="en-US"/>
-        </w:rPr>
-        <w:t>second !</w:t>
-      </w:r>
-      <w:proofErr w:type="gramEnd"/>
-      <w:r>
-        <w:rPr>
-          <w:lang w:val="en-US"/>
-        </w:rPr>
-        <w:t>= 0)</w:t>
+        <w:t>while (first % second != 0)</w:t>
       </w:r>
     </w:p>
     <w:p>
@@ -5299,49 +5147,7 @@
         <w:rPr>
           <w:lang w:val="en-US"/>
         </w:rPr>
-        <w:t xml:space="preserve">int </w:t>
-      </w:r>
-      <w:proofErr w:type="gramStart"/>
-      <w:r>
-        <w:rPr>
-          <w:lang w:val="en-US"/>
-        </w:rPr>
-        <w:t>main(</w:t>
-      </w:r>
-      <w:proofErr w:type="gramEnd"/>
-      <w:r>
-        <w:rPr>
-          <w:lang w:val="en-US"/>
-        </w:rPr>
-        <w:t xml:space="preserve">int </w:t>
-      </w:r>
-      <w:proofErr w:type="spellStart"/>
-      <w:r>
-        <w:rPr>
-          <w:lang w:val="en-US"/>
-        </w:rPr>
-        <w:t>argc</w:t>
-      </w:r>
-      <w:proofErr w:type="spellEnd"/>
-      <w:r>
-        <w:rPr>
-          <w:lang w:val="en-US"/>
-        </w:rPr>
-        <w:t>, char *</w:t>
-      </w:r>
-      <w:proofErr w:type="spellStart"/>
-      <w:r>
-        <w:rPr>
-          <w:lang w:val="en-US"/>
-        </w:rPr>
-        <w:t>argv</w:t>
-      </w:r>
-      <w:proofErr w:type="spellEnd"/>
-      <w:r>
-        <w:rPr>
-          <w:lang w:val="en-US"/>
-        </w:rPr>
-        <w:t>[])</w:t>
+        <w:t>int main(int argc, char *argv[])</w:t>
       </w:r>
     </w:p>
     <w:p>
@@ -5377,21 +5183,7 @@
         <w:rPr>
           <w:lang w:val="en-US"/>
         </w:rPr>
-        <w:t>    if (</w:t>
-      </w:r>
-      <w:proofErr w:type="spellStart"/>
-      <w:r>
-        <w:rPr>
-          <w:lang w:val="en-US"/>
-        </w:rPr>
-        <w:t>argc</w:t>
-      </w:r>
-      <w:proofErr w:type="spellEnd"/>
-      <w:r>
-        <w:rPr>
-          <w:lang w:val="en-US"/>
-        </w:rPr>
-        <w:t xml:space="preserve"> &lt; 3)</w:t>
+        <w:t>    if (argc &lt; 3)</w:t>
       </w:r>
     </w:p>
     <w:p>
@@ -5419,43 +5211,7 @@
         <w:rPr>
           <w:lang w:val="en-US"/>
         </w:rPr>
-        <w:t xml:space="preserve">        </w:t>
-      </w:r>
-      <w:proofErr w:type="spellStart"/>
-      <w:proofErr w:type="gramStart"/>
-      <w:r>
-        <w:rPr>
-          <w:lang w:val="en-US"/>
-        </w:rPr>
-        <w:t>printf</w:t>
-      </w:r>
-      <w:proofErr w:type="spellEnd"/>
-      <w:r>
-        <w:rPr>
-          <w:lang w:val="en-US"/>
-        </w:rPr>
-        <w:t>(</w:t>
-      </w:r>
-      <w:proofErr w:type="gramEnd"/>
-      <w:r>
-        <w:rPr>
-          <w:lang w:val="en-US"/>
-        </w:rPr>
-        <w:t xml:space="preserve">"No GCD arguments: 2 int </w:t>
-      </w:r>
-      <w:proofErr w:type="spellStart"/>
-      <w:r>
-        <w:rPr>
-          <w:lang w:val="en-US"/>
-        </w:rPr>
-        <w:t>requiered</w:t>
-      </w:r>
-      <w:proofErr w:type="spellEnd"/>
-      <w:r>
-        <w:rPr>
-          <w:lang w:val="en-US"/>
-        </w:rPr>
-        <w:t>");</w:t>
+        <w:t>        printf("No GCD arguments: 2 int requiered");</w:t>
       </w:r>
     </w:p>
     <w:p>
@@ -5505,21 +5261,7 @@
         <w:rPr>
           <w:lang w:val="en-US"/>
         </w:rPr>
-        <w:t>    if (</w:t>
-      </w:r>
-      <w:proofErr w:type="spellStart"/>
-      <w:r>
-        <w:rPr>
-          <w:lang w:val="en-US"/>
-        </w:rPr>
-        <w:t>argc</w:t>
-      </w:r>
-      <w:proofErr w:type="spellEnd"/>
-      <w:r>
-        <w:rPr>
-          <w:lang w:val="en-US"/>
-        </w:rPr>
-        <w:t xml:space="preserve"> == 3)</w:t>
+        <w:t>    if (argc == 3)</w:t>
       </w:r>
     </w:p>
     <w:p>
@@ -5547,85 +5289,7 @@
         <w:rPr>
           <w:lang w:val="en-US"/>
         </w:rPr>
-        <w:t xml:space="preserve">        </w:t>
-      </w:r>
-      <w:proofErr w:type="spellStart"/>
-      <w:proofErr w:type="gramStart"/>
-      <w:r>
-        <w:rPr>
-          <w:lang w:val="en-US"/>
-        </w:rPr>
-        <w:t>printf</w:t>
-      </w:r>
-      <w:proofErr w:type="spellEnd"/>
-      <w:r>
-        <w:rPr>
-          <w:lang w:val="en-US"/>
-        </w:rPr>
-        <w:t>(</w:t>
-      </w:r>
-      <w:proofErr w:type="gramEnd"/>
-      <w:r>
-        <w:rPr>
-          <w:lang w:val="en-US"/>
-        </w:rPr>
-        <w:t>"%d", GCD(</w:t>
-      </w:r>
-      <w:proofErr w:type="spellStart"/>
-      <w:r>
-        <w:rPr>
-          <w:lang w:val="en-US"/>
-        </w:rPr>
-        <w:t>atoi</w:t>
-      </w:r>
-      <w:proofErr w:type="spellEnd"/>
-      <w:r>
-        <w:rPr>
-          <w:lang w:val="en-US"/>
-        </w:rPr>
-        <w:t>(</w:t>
-      </w:r>
-      <w:proofErr w:type="spellStart"/>
-      <w:r>
-        <w:rPr>
-          <w:lang w:val="en-US"/>
-        </w:rPr>
-        <w:t>argv</w:t>
-      </w:r>
-      <w:proofErr w:type="spellEnd"/>
-      <w:r>
-        <w:rPr>
-          <w:lang w:val="en-US"/>
-        </w:rPr>
-        <w:t xml:space="preserve">[1]), </w:t>
-      </w:r>
-      <w:proofErr w:type="spellStart"/>
-      <w:r>
-        <w:rPr>
-          <w:lang w:val="en-US"/>
-        </w:rPr>
-        <w:t>atoi</w:t>
-      </w:r>
-      <w:proofErr w:type="spellEnd"/>
-      <w:r>
-        <w:rPr>
-          <w:lang w:val="en-US"/>
-        </w:rPr>
-        <w:t>(</w:t>
-      </w:r>
-      <w:proofErr w:type="spellStart"/>
-      <w:r>
-        <w:rPr>
-          <w:lang w:val="en-US"/>
-        </w:rPr>
-        <w:t>argv</w:t>
-      </w:r>
-      <w:proofErr w:type="spellEnd"/>
-      <w:r>
-        <w:rPr>
-          <w:lang w:val="en-US"/>
-        </w:rPr>
-        <w:t>[2])));</w:t>
+        <w:t>        printf("%d", GCD(atoi(argv[1]), atoi(argv[2])));</w:t>
       </w:r>
     </w:p>
     <w:p>
@@ -5681,113 +5345,7 @@
         <w:rPr>
           <w:lang w:val="en-US"/>
         </w:rPr>
-        <w:t xml:space="preserve">        </w:t>
-      </w:r>
-      <w:proofErr w:type="spellStart"/>
-      <w:proofErr w:type="gramStart"/>
-      <w:r>
-        <w:rPr>
-          <w:lang w:val="en-US"/>
-        </w:rPr>
-        <w:t>printf</w:t>
-      </w:r>
-      <w:proofErr w:type="spellEnd"/>
-      <w:r>
-        <w:rPr>
-          <w:lang w:val="en-US"/>
-        </w:rPr>
-        <w:t>(</w:t>
-      </w:r>
-      <w:proofErr w:type="gramEnd"/>
-      <w:r>
-        <w:rPr>
-          <w:lang w:val="en-US"/>
-        </w:rPr>
-        <w:t>"%d", GCD(GCD(</w:t>
-      </w:r>
-      <w:proofErr w:type="spellStart"/>
-      <w:r>
-        <w:rPr>
-          <w:lang w:val="en-US"/>
-        </w:rPr>
-        <w:t>atoi</w:t>
-      </w:r>
-      <w:proofErr w:type="spellEnd"/>
-      <w:r>
-        <w:rPr>
-          <w:lang w:val="en-US"/>
-        </w:rPr>
-        <w:t>(</w:t>
-      </w:r>
-      <w:proofErr w:type="spellStart"/>
-      <w:r>
-        <w:rPr>
-          <w:lang w:val="en-US"/>
-        </w:rPr>
-        <w:t>argv</w:t>
-      </w:r>
-      <w:proofErr w:type="spellEnd"/>
-      <w:r>
-        <w:rPr>
-          <w:lang w:val="en-US"/>
-        </w:rPr>
-        <w:t xml:space="preserve">[1]), </w:t>
-      </w:r>
-      <w:proofErr w:type="spellStart"/>
-      <w:r>
-        <w:rPr>
-          <w:lang w:val="en-US"/>
-        </w:rPr>
-        <w:t>atoi</w:t>
-      </w:r>
-      <w:proofErr w:type="spellEnd"/>
-      <w:r>
-        <w:rPr>
-          <w:lang w:val="en-US"/>
-        </w:rPr>
-        <w:t>(</w:t>
-      </w:r>
-      <w:proofErr w:type="spellStart"/>
-      <w:r>
-        <w:rPr>
-          <w:lang w:val="en-US"/>
-        </w:rPr>
-        <w:t>argv</w:t>
-      </w:r>
-      <w:proofErr w:type="spellEnd"/>
-      <w:r>
-        <w:rPr>
-          <w:lang w:val="en-US"/>
-        </w:rPr>
-        <w:t xml:space="preserve">[2])), </w:t>
-      </w:r>
-      <w:proofErr w:type="spellStart"/>
-      <w:r>
-        <w:rPr>
-          <w:lang w:val="en-US"/>
-        </w:rPr>
-        <w:t>atoi</w:t>
-      </w:r>
-      <w:proofErr w:type="spellEnd"/>
-      <w:r>
-        <w:rPr>
-          <w:lang w:val="en-US"/>
-        </w:rPr>
-        <w:t>(</w:t>
-      </w:r>
-      <w:proofErr w:type="spellStart"/>
-      <w:r>
-        <w:rPr>
-          <w:lang w:val="en-US"/>
-        </w:rPr>
-        <w:t>argv</w:t>
-      </w:r>
-      <w:proofErr w:type="spellEnd"/>
-      <w:r>
-        <w:rPr>
-          <w:lang w:val="en-US"/>
-        </w:rPr>
-        <w:t>[3])));</w:t>
+        <w:t>        printf("%d", GCD(GCD(atoi(argv[1]), atoi(argv[2])), atoi(argv[3])));</w:t>
       </w:r>
     </w:p>
     <w:p>
@@ -5814,15 +5372,7 @@
         <w:pStyle w:val="Code"/>
       </w:pPr>
       <w:r>
-        <w:t xml:space="preserve">    </w:t>
-      </w:r>
-      <w:proofErr w:type="spellStart"/>
-      <w:r>
-        <w:t>return</w:t>
-      </w:r>
-      <w:proofErr w:type="spellEnd"/>
-      <w:r>
-        <w:t xml:space="preserve"> 0;</w:t>
+        <w:t>    return 0;</w:t>
       </w:r>
     </w:p>
     <w:p>
@@ -5859,21 +5409,7 @@
           <w:lang w:val="en-US"/>
         </w:rPr>
         <w:lastRenderedPageBreak/>
-        <w:t>#include &lt;</w:t>
-      </w:r>
-      <w:proofErr w:type="spellStart"/>
-      <w:r>
-        <w:rPr>
-          <w:lang w:val="en-US"/>
-        </w:rPr>
-        <w:t>stdio.h</w:t>
-      </w:r>
-      <w:proofErr w:type="spellEnd"/>
-      <w:r>
-        <w:rPr>
-          <w:lang w:val="en-US"/>
-        </w:rPr>
-        <w:t>&gt;</w:t>
+        <w:t>#include &lt;stdio.h&gt;</w:t>
       </w:r>
     </w:p>
     <w:p>
@@ -5887,21 +5423,7 @@
         <w:rPr>
           <w:lang w:val="en-US"/>
         </w:rPr>
-        <w:t>#include &lt;</w:t>
-      </w:r>
-      <w:proofErr w:type="spellStart"/>
-      <w:r>
-        <w:rPr>
-          <w:lang w:val="en-US"/>
-        </w:rPr>
-        <w:t>stdlib.h</w:t>
-      </w:r>
-      <w:proofErr w:type="spellEnd"/>
-      <w:r>
-        <w:rPr>
-          <w:lang w:val="en-US"/>
-        </w:rPr>
-        <w:t>&gt;</w:t>
+        <w:t>#include &lt;stdlib.h&gt;</w:t>
       </w:r>
     </w:p>
     <w:p>
@@ -5915,21 +5437,7 @@
         <w:rPr>
           <w:lang w:val="en-US"/>
         </w:rPr>
-        <w:t>#include &lt;</w:t>
-      </w:r>
-      <w:proofErr w:type="spellStart"/>
-      <w:r>
-        <w:rPr>
-          <w:lang w:val="en-US"/>
-        </w:rPr>
-        <w:t>memory.h</w:t>
-      </w:r>
-      <w:proofErr w:type="spellEnd"/>
-      <w:r>
-        <w:rPr>
-          <w:lang w:val="en-US"/>
-        </w:rPr>
-        <w:t>&gt;</w:t>
+        <w:t>#include &lt;memory.h&gt;</w:t>
       </w:r>
     </w:p>
     <w:p>
@@ -5951,21 +5459,7 @@
         <w:rPr>
           <w:lang w:val="en-US"/>
         </w:rPr>
-        <w:t>int *</w:t>
-      </w:r>
-      <w:proofErr w:type="gramStart"/>
-      <w:r>
-        <w:rPr>
-          <w:lang w:val="en-US"/>
-        </w:rPr>
-        <w:t>Sieve(</w:t>
-      </w:r>
-      <w:proofErr w:type="gramEnd"/>
-      <w:r>
-        <w:rPr>
-          <w:lang w:val="en-US"/>
-        </w:rPr>
-        <w:t>int n)</w:t>
+        <w:t>int *Sieve(int n)</w:t>
       </w:r>
     </w:p>
     <w:p>
@@ -5993,35 +5487,7 @@
         <w:rPr>
           <w:lang w:val="en-US"/>
         </w:rPr>
-        <w:t xml:space="preserve">    int *array = (int </w:t>
-      </w:r>
-      <w:proofErr w:type="gramStart"/>
-      <w:r>
-        <w:rPr>
-          <w:lang w:val="en-US"/>
-        </w:rPr>
-        <w:t>*)malloc</w:t>
-      </w:r>
-      <w:proofErr w:type="gramEnd"/>
-      <w:r>
-        <w:rPr>
-          <w:lang w:val="en-US"/>
-        </w:rPr>
-        <w:t xml:space="preserve">(n * </w:t>
-      </w:r>
-      <w:proofErr w:type="spellStart"/>
-      <w:r>
-        <w:rPr>
-          <w:lang w:val="en-US"/>
-        </w:rPr>
-        <w:t>sizeof</w:t>
-      </w:r>
-      <w:proofErr w:type="spellEnd"/>
-      <w:r>
-        <w:rPr>
-          <w:lang w:val="en-US"/>
-        </w:rPr>
-        <w:t>(int));</w:t>
+        <w:t>    int *array = (int *)malloc(n * sizeof(int));</w:t>
       </w:r>
     </w:p>
     <w:p>
@@ -6071,29 +5537,7 @@
         <w:rPr>
           <w:lang w:val="en-US"/>
         </w:rPr>
-        <w:t xml:space="preserve">        </w:t>
-      </w:r>
-      <w:proofErr w:type="spellStart"/>
-      <w:proofErr w:type="gramStart"/>
-      <w:r>
-        <w:rPr>
-          <w:lang w:val="en-US"/>
-        </w:rPr>
-        <w:t>printf</w:t>
-      </w:r>
-      <w:proofErr w:type="spellEnd"/>
-      <w:r>
-        <w:rPr>
-          <w:lang w:val="en-US"/>
-        </w:rPr>
-        <w:t>(</w:t>
-      </w:r>
-      <w:proofErr w:type="gramEnd"/>
-      <w:r>
-        <w:rPr>
-          <w:lang w:val="en-US"/>
-        </w:rPr>
-        <w:t>"Memory allocating error");</w:t>
+        <w:t>        printf("Memory allocating error");</w:t>
       </w:r>
     </w:p>
     <w:p>
@@ -6143,43 +5587,7 @@
         <w:rPr>
           <w:lang w:val="en-US"/>
         </w:rPr>
-        <w:t xml:space="preserve">    </w:t>
-      </w:r>
-      <w:proofErr w:type="spellStart"/>
-      <w:proofErr w:type="gramStart"/>
-      <w:r>
-        <w:rPr>
-          <w:lang w:val="en-US"/>
-        </w:rPr>
-        <w:t>memset</w:t>
-      </w:r>
-      <w:proofErr w:type="spellEnd"/>
-      <w:r>
-        <w:rPr>
-          <w:lang w:val="en-US"/>
-        </w:rPr>
-        <w:t>(</w:t>
-      </w:r>
-      <w:proofErr w:type="gramEnd"/>
-      <w:r>
-        <w:rPr>
-          <w:lang w:val="en-US"/>
-        </w:rPr>
-        <w:t xml:space="preserve">array, 0, n * </w:t>
-      </w:r>
-      <w:proofErr w:type="spellStart"/>
-      <w:r>
-        <w:rPr>
-          <w:lang w:val="en-US"/>
-        </w:rPr>
-        <w:t>sizeof</w:t>
-      </w:r>
-      <w:proofErr w:type="spellEnd"/>
-      <w:r>
-        <w:rPr>
-          <w:lang w:val="en-US"/>
-        </w:rPr>
-        <w:t>(int));</w:t>
+        <w:t>    memset(array, 0, n * sizeof(int));</w:t>
       </w:r>
     </w:p>
     <w:p>
@@ -6201,21 +5609,7 @@
         <w:rPr>
           <w:lang w:val="en-US"/>
         </w:rPr>
-        <w:t xml:space="preserve">    </w:t>
-      </w:r>
-      <w:proofErr w:type="gramStart"/>
-      <w:r>
-        <w:rPr>
-          <w:lang w:val="en-US"/>
-        </w:rPr>
-        <w:t>array[</w:t>
-      </w:r>
-      <w:proofErr w:type="gramEnd"/>
-      <w:r>
-        <w:rPr>
-          <w:lang w:val="en-US"/>
-        </w:rPr>
-        <w:t>0] = 1;</w:t>
+        <w:t>    array[0] = 1;</w:t>
       </w:r>
     </w:p>
     <w:p>
@@ -6229,21 +5623,7 @@
         <w:rPr>
           <w:lang w:val="en-US"/>
         </w:rPr>
-        <w:t xml:space="preserve">    </w:t>
-      </w:r>
-      <w:proofErr w:type="gramStart"/>
-      <w:r>
-        <w:rPr>
-          <w:lang w:val="en-US"/>
-        </w:rPr>
-        <w:t>array[</w:t>
-      </w:r>
-      <w:proofErr w:type="gramEnd"/>
-      <w:r>
-        <w:rPr>
-          <w:lang w:val="en-US"/>
-        </w:rPr>
-        <w:t>1] = 1;</w:t>
+        <w:t>    array[1] = 1;</w:t>
       </w:r>
     </w:p>
     <w:p>
@@ -6265,63 +5645,7 @@
         <w:rPr>
           <w:lang w:val="en-US"/>
         </w:rPr>
-        <w:t xml:space="preserve">    for (int </w:t>
-      </w:r>
-      <w:proofErr w:type="spellStart"/>
-      <w:r>
-        <w:rPr>
-          <w:lang w:val="en-US"/>
-        </w:rPr>
-        <w:t>i</w:t>
-      </w:r>
-      <w:proofErr w:type="spellEnd"/>
-      <w:r>
-        <w:rPr>
-          <w:lang w:val="en-US"/>
-        </w:rPr>
-        <w:t xml:space="preserve"> = 2; </w:t>
-      </w:r>
-      <w:proofErr w:type="spellStart"/>
-      <w:r>
-        <w:rPr>
-          <w:lang w:val="en-US"/>
-        </w:rPr>
-        <w:t>i</w:t>
-      </w:r>
-      <w:proofErr w:type="spellEnd"/>
-      <w:r>
-        <w:rPr>
-          <w:lang w:val="en-US"/>
-        </w:rPr>
-        <w:t xml:space="preserve"> * </w:t>
-      </w:r>
-      <w:proofErr w:type="spellStart"/>
-      <w:r>
-        <w:rPr>
-          <w:lang w:val="en-US"/>
-        </w:rPr>
-        <w:t>i</w:t>
-      </w:r>
-      <w:proofErr w:type="spellEnd"/>
-      <w:r>
-        <w:rPr>
-          <w:lang w:val="en-US"/>
-        </w:rPr>
-        <w:t xml:space="preserve"> &lt; n; </w:t>
-      </w:r>
-      <w:proofErr w:type="spellStart"/>
-      <w:r>
-        <w:rPr>
-          <w:lang w:val="en-US"/>
-        </w:rPr>
-        <w:t>i</w:t>
-      </w:r>
-      <w:proofErr w:type="spellEnd"/>
-      <w:r>
-        <w:rPr>
-          <w:lang w:val="en-US"/>
-        </w:rPr>
-        <w:t>++)</w:t>
+        <w:t>    for (int i = 2; i * i &lt; n; i++)</w:t>
       </w:r>
     </w:p>
     <w:p>
@@ -6349,21 +5673,7 @@
         <w:rPr>
           <w:lang w:val="en-US"/>
         </w:rPr>
-        <w:t>        if (array[</w:t>
-      </w:r>
-      <w:proofErr w:type="spellStart"/>
-      <w:r>
-        <w:rPr>
-          <w:lang w:val="en-US"/>
-        </w:rPr>
-        <w:t>i</w:t>
-      </w:r>
-      <w:proofErr w:type="spellEnd"/>
-      <w:r>
-        <w:rPr>
-          <w:lang w:val="en-US"/>
-        </w:rPr>
-        <w:t>] == 0)</w:t>
+        <w:t>        if (array[i] == 0)</w:t>
       </w:r>
     </w:p>
     <w:p>
@@ -6391,49 +5701,7 @@
         <w:rPr>
           <w:lang w:val="en-US"/>
         </w:rPr>
-        <w:t xml:space="preserve">            for (int j = </w:t>
-      </w:r>
-      <w:proofErr w:type="spellStart"/>
-      <w:r>
-        <w:rPr>
-          <w:lang w:val="en-US"/>
-        </w:rPr>
-        <w:t>i</w:t>
-      </w:r>
-      <w:proofErr w:type="spellEnd"/>
-      <w:r>
-        <w:rPr>
-          <w:lang w:val="en-US"/>
-        </w:rPr>
-        <w:t xml:space="preserve"> * </w:t>
-      </w:r>
-      <w:proofErr w:type="spellStart"/>
-      <w:r>
-        <w:rPr>
-          <w:lang w:val="en-US"/>
-        </w:rPr>
-        <w:t>i</w:t>
-      </w:r>
-      <w:proofErr w:type="spellEnd"/>
-      <w:r>
-        <w:rPr>
-          <w:lang w:val="en-US"/>
-        </w:rPr>
-        <w:t xml:space="preserve">; j &lt;= n; j += </w:t>
-      </w:r>
-      <w:proofErr w:type="spellStart"/>
-      <w:r>
-        <w:rPr>
-          <w:lang w:val="en-US"/>
-        </w:rPr>
-        <w:t>i</w:t>
-      </w:r>
-      <w:proofErr w:type="spellEnd"/>
-      <w:r>
-        <w:rPr>
-          <w:lang w:val="en-US"/>
-        </w:rPr>
-        <w:t>)</w:t>
+        <w:t>            for (int j = i * i; j &lt;= n; j += i)</w:t>
       </w:r>
     </w:p>
     <w:p>
@@ -6561,21 +5829,7 @@
         <w:rPr>
           <w:lang w:val="en-US"/>
         </w:rPr>
-        <w:t xml:space="preserve">int </w:t>
-      </w:r>
-      <w:proofErr w:type="gramStart"/>
-      <w:r>
-        <w:rPr>
-          <w:lang w:val="en-US"/>
-        </w:rPr>
-        <w:t>main(</w:t>
-      </w:r>
-      <w:proofErr w:type="gramEnd"/>
-      <w:r>
-        <w:rPr>
-          <w:lang w:val="en-US"/>
-        </w:rPr>
-        <w:t>)</w:t>
+        <w:t>int main()</w:t>
       </w:r>
     </w:p>
     <w:p>
@@ -6653,21 +5907,7 @@
         <w:rPr>
           <w:lang w:val="en-US"/>
         </w:rPr>
-        <w:t xml:space="preserve">    int *array = </w:t>
-      </w:r>
-      <w:proofErr w:type="gramStart"/>
-      <w:r>
-        <w:rPr>
-          <w:lang w:val="en-US"/>
-        </w:rPr>
-        <w:t>Sieve(</w:t>
-      </w:r>
-      <w:proofErr w:type="gramEnd"/>
-      <w:r>
-        <w:rPr>
-          <w:lang w:val="en-US"/>
-        </w:rPr>
-        <w:t>n + 1);</w:t>
+        <w:t>    int *array = Sieve(n + 1);</w:t>
       </w:r>
     </w:p>
     <w:p>
@@ -6689,29 +5929,7 @@
         <w:rPr>
           <w:lang w:val="en-US"/>
         </w:rPr>
-        <w:t xml:space="preserve">    </w:t>
-      </w:r>
-      <w:proofErr w:type="spellStart"/>
-      <w:proofErr w:type="gramStart"/>
-      <w:r>
-        <w:rPr>
-          <w:lang w:val="en-US"/>
-        </w:rPr>
-        <w:t>printf</w:t>
-      </w:r>
-      <w:proofErr w:type="spellEnd"/>
-      <w:r>
-        <w:rPr>
-          <w:lang w:val="en-US"/>
-        </w:rPr>
-        <w:t>(</w:t>
-      </w:r>
-      <w:proofErr w:type="gramEnd"/>
-      <w:r>
-        <w:rPr>
-          <w:lang w:val="en-US"/>
-        </w:rPr>
-        <w:t>"Interval - [2, n]\n");</w:t>
+        <w:t>    printf("Interval - [2, n]\n");</w:t>
       </w:r>
     </w:p>
     <w:p>
@@ -6733,49 +5951,7 @@
         <w:rPr>
           <w:lang w:val="en-US"/>
         </w:rPr>
-        <w:t xml:space="preserve">    for (int </w:t>
-      </w:r>
-      <w:proofErr w:type="spellStart"/>
-      <w:r>
-        <w:rPr>
-          <w:lang w:val="en-US"/>
-        </w:rPr>
-        <w:t>i</w:t>
-      </w:r>
-      <w:proofErr w:type="spellEnd"/>
-      <w:r>
-        <w:rPr>
-          <w:lang w:val="en-US"/>
-        </w:rPr>
-        <w:t xml:space="preserve"> = 0; </w:t>
-      </w:r>
-      <w:proofErr w:type="spellStart"/>
-      <w:r>
-        <w:rPr>
-          <w:lang w:val="en-US"/>
-        </w:rPr>
-        <w:t>i</w:t>
-      </w:r>
-      <w:proofErr w:type="spellEnd"/>
-      <w:r>
-        <w:rPr>
-          <w:lang w:val="en-US"/>
-        </w:rPr>
-        <w:t xml:space="preserve"> &lt; n + 1; </w:t>
-      </w:r>
-      <w:proofErr w:type="spellStart"/>
-      <w:r>
-        <w:rPr>
-          <w:lang w:val="en-US"/>
-        </w:rPr>
-        <w:t>i</w:t>
-      </w:r>
-      <w:proofErr w:type="spellEnd"/>
-      <w:r>
-        <w:rPr>
-          <w:lang w:val="en-US"/>
-        </w:rPr>
-        <w:t>++)</w:t>
+        <w:t>    for (int i = 0; i &lt; n + 1; i++)</w:t>
       </w:r>
     </w:p>
     <w:p>
@@ -6803,21 +5979,7 @@
         <w:rPr>
           <w:lang w:val="en-US"/>
         </w:rPr>
-        <w:t>        if (array[</w:t>
-      </w:r>
-      <w:proofErr w:type="spellStart"/>
-      <w:r>
-        <w:rPr>
-          <w:lang w:val="en-US"/>
-        </w:rPr>
-        <w:t>i</w:t>
-      </w:r>
-      <w:proofErr w:type="spellEnd"/>
-      <w:r>
-        <w:rPr>
-          <w:lang w:val="en-US"/>
-        </w:rPr>
-        <w:t>] == 0)</w:t>
+        <w:t>        if (array[i] == 0)</w:t>
       </w:r>
     </w:p>
     <w:p>
@@ -6845,43 +6007,7 @@
         <w:rPr>
           <w:lang w:val="en-US"/>
         </w:rPr>
-        <w:t xml:space="preserve">            </w:t>
-      </w:r>
-      <w:proofErr w:type="spellStart"/>
-      <w:proofErr w:type="gramStart"/>
-      <w:r>
-        <w:rPr>
-          <w:lang w:val="en-US"/>
-        </w:rPr>
-        <w:t>printf</w:t>
-      </w:r>
-      <w:proofErr w:type="spellEnd"/>
-      <w:r>
-        <w:rPr>
-          <w:lang w:val="en-US"/>
-        </w:rPr>
-        <w:t>(</w:t>
-      </w:r>
-      <w:proofErr w:type="gramEnd"/>
-      <w:r>
-        <w:rPr>
-          <w:lang w:val="en-US"/>
-        </w:rPr>
-        <w:t xml:space="preserve">"%d ", </w:t>
-      </w:r>
-      <w:proofErr w:type="spellStart"/>
-      <w:r>
-        <w:rPr>
-          <w:lang w:val="en-US"/>
-        </w:rPr>
-        <w:t>i</w:t>
-      </w:r>
-      <w:proofErr w:type="spellEnd"/>
-      <w:r>
-        <w:rPr>
-          <w:lang w:val="en-US"/>
-        </w:rPr>
-        <w:t>);</w:t>
+        <w:t>            printf("%d ", i);</w:t>
       </w:r>
     </w:p>
     <w:p>
@@ -6946,43 +6072,7 @@
         <w:rPr>
           <w:lang w:val="en-US"/>
         </w:rPr>
-        <w:t xml:space="preserve">    </w:t>
-      </w:r>
-      <w:proofErr w:type="spellStart"/>
-      <w:proofErr w:type="gramStart"/>
-      <w:r>
-        <w:rPr>
-          <w:lang w:val="en-US"/>
-        </w:rPr>
-        <w:t>printf</w:t>
-      </w:r>
-      <w:proofErr w:type="spellEnd"/>
-      <w:r>
-        <w:rPr>
-          <w:lang w:val="en-US"/>
-        </w:rPr>
-        <w:t>(</w:t>
-      </w:r>
-      <w:proofErr w:type="gramEnd"/>
-      <w:r>
-        <w:rPr>
-          <w:lang w:val="en-US"/>
-        </w:rPr>
-        <w:t>"\</w:t>
-      </w:r>
-      <w:proofErr w:type="spellStart"/>
-      <w:r>
-        <w:rPr>
-          <w:lang w:val="en-US"/>
-        </w:rPr>
-        <w:t>nNumber</w:t>
-      </w:r>
-      <w:proofErr w:type="spellEnd"/>
-      <w:r>
-        <w:rPr>
-          <w:lang w:val="en-US"/>
-        </w:rPr>
-        <w:t xml:space="preserve"> of primal numbers: %d\n\n", counter);</w:t>
+        <w:t>    printf("\nNumber of primal numbers: %d\n\n", counter);</w:t>
       </w:r>
     </w:p>
     <w:p>
@@ -7018,29 +6108,7 @@
         <w:rPr>
           <w:lang w:val="en-US"/>
         </w:rPr>
-        <w:t xml:space="preserve">    </w:t>
-      </w:r>
-      <w:proofErr w:type="spellStart"/>
-      <w:proofErr w:type="gramStart"/>
-      <w:r>
-        <w:rPr>
-          <w:lang w:val="en-US"/>
-        </w:rPr>
-        <w:t>printf</w:t>
-      </w:r>
-      <w:proofErr w:type="spellEnd"/>
-      <w:r>
-        <w:rPr>
-          <w:lang w:val="en-US"/>
-        </w:rPr>
-        <w:t>(</w:t>
-      </w:r>
-      <w:proofErr w:type="gramEnd"/>
-      <w:r>
-        <w:rPr>
-          <w:lang w:val="en-US"/>
-        </w:rPr>
-        <w:t>"Interval - [m, n]\n");</w:t>
+        <w:t>    printf("Interval - [m, n]\n");</w:t>
       </w:r>
     </w:p>
     <w:p>
@@ -7062,49 +6130,7 @@
         <w:rPr>
           <w:lang w:val="en-US"/>
         </w:rPr>
-        <w:t xml:space="preserve">    for (int </w:t>
-      </w:r>
-      <w:proofErr w:type="spellStart"/>
-      <w:r>
-        <w:rPr>
-          <w:lang w:val="en-US"/>
-        </w:rPr>
-        <w:t>i</w:t>
-      </w:r>
-      <w:proofErr w:type="spellEnd"/>
-      <w:r>
-        <w:rPr>
-          <w:lang w:val="en-US"/>
-        </w:rPr>
-        <w:t xml:space="preserve"> = m; </w:t>
-      </w:r>
-      <w:proofErr w:type="spellStart"/>
-      <w:r>
-        <w:rPr>
-          <w:lang w:val="en-US"/>
-        </w:rPr>
-        <w:t>i</w:t>
-      </w:r>
-      <w:proofErr w:type="spellEnd"/>
-      <w:r>
-        <w:rPr>
-          <w:lang w:val="en-US"/>
-        </w:rPr>
-        <w:t xml:space="preserve"> &lt; n + 1; </w:t>
-      </w:r>
-      <w:proofErr w:type="spellStart"/>
-      <w:r>
-        <w:rPr>
-          <w:lang w:val="en-US"/>
-        </w:rPr>
-        <w:t>i</w:t>
-      </w:r>
-      <w:proofErr w:type="spellEnd"/>
-      <w:r>
-        <w:rPr>
-          <w:lang w:val="en-US"/>
-        </w:rPr>
-        <w:t>++)</w:t>
+        <w:t>    for (int i = m; i &lt; n + 1; i++)</w:t>
       </w:r>
     </w:p>
     <w:p>
@@ -7132,21 +6158,7 @@
         <w:rPr>
           <w:lang w:val="en-US"/>
         </w:rPr>
-        <w:t>        if (array[</w:t>
-      </w:r>
-      <w:proofErr w:type="spellStart"/>
-      <w:r>
-        <w:rPr>
-          <w:lang w:val="en-US"/>
-        </w:rPr>
-        <w:t>i</w:t>
-      </w:r>
-      <w:proofErr w:type="spellEnd"/>
-      <w:r>
-        <w:rPr>
-          <w:lang w:val="en-US"/>
-        </w:rPr>
-        <w:t>] == 0)</w:t>
+        <w:t>        if (array[i] == 0)</w:t>
       </w:r>
     </w:p>
     <w:p>
@@ -7174,43 +6186,7 @@
         <w:rPr>
           <w:lang w:val="en-US"/>
         </w:rPr>
-        <w:t xml:space="preserve">            </w:t>
-      </w:r>
-      <w:proofErr w:type="spellStart"/>
-      <w:proofErr w:type="gramStart"/>
-      <w:r>
-        <w:rPr>
-          <w:lang w:val="en-US"/>
-        </w:rPr>
-        <w:t>printf</w:t>
-      </w:r>
-      <w:proofErr w:type="spellEnd"/>
-      <w:r>
-        <w:rPr>
-          <w:lang w:val="en-US"/>
-        </w:rPr>
-        <w:t>(</w:t>
-      </w:r>
-      <w:proofErr w:type="gramEnd"/>
-      <w:r>
-        <w:rPr>
-          <w:lang w:val="en-US"/>
-        </w:rPr>
-        <w:t xml:space="preserve">"%d ", </w:t>
-      </w:r>
-      <w:proofErr w:type="spellStart"/>
-      <w:r>
-        <w:rPr>
-          <w:lang w:val="en-US"/>
-        </w:rPr>
-        <w:t>i</w:t>
-      </w:r>
-      <w:proofErr w:type="spellEnd"/>
-      <w:r>
-        <w:rPr>
-          <w:lang w:val="en-US"/>
-        </w:rPr>
-        <w:t>);</w:t>
+        <w:t>            printf("%d ", i);</w:t>
       </w:r>
     </w:p>
     <w:p>
@@ -7274,43 +6250,7 @@
         <w:rPr>
           <w:lang w:val="en-US"/>
         </w:rPr>
-        <w:t xml:space="preserve">    </w:t>
-      </w:r>
-      <w:proofErr w:type="spellStart"/>
-      <w:proofErr w:type="gramStart"/>
-      <w:r>
-        <w:rPr>
-          <w:lang w:val="en-US"/>
-        </w:rPr>
-        <w:t>printf</w:t>
-      </w:r>
-      <w:proofErr w:type="spellEnd"/>
-      <w:r>
-        <w:rPr>
-          <w:lang w:val="en-US"/>
-        </w:rPr>
-        <w:t>(</w:t>
-      </w:r>
-      <w:proofErr w:type="gramEnd"/>
-      <w:r>
-        <w:rPr>
-          <w:lang w:val="en-US"/>
-        </w:rPr>
-        <w:t>"\</w:t>
-      </w:r>
-      <w:proofErr w:type="spellStart"/>
-      <w:r>
-        <w:rPr>
-          <w:lang w:val="en-US"/>
-        </w:rPr>
-        <w:t>nNumber</w:t>
-      </w:r>
-      <w:proofErr w:type="spellEnd"/>
-      <w:r>
-        <w:rPr>
-          <w:lang w:val="en-US"/>
-        </w:rPr>
-        <w:t xml:space="preserve"> of primal numbers: %d\n", counter);</w:t>
+        <w:t>    printf("\nNumber of primal numbers: %d\n", counter);</w:t>
       </w:r>
     </w:p>
     <w:p>

</xml_diff>